<commit_message>
Update Function and features for lucas
</commit_message>
<xml_diff>
--- a/16_LucasAw_IndividualTask/16_LucasAw_IndividualTask/16_LucasAw_IndividualTask.docx
+++ b/16_LucasAw_IndividualTask/16_LucasAw_IndividualTask/16_LucasAw_IndividualTask.docx
@@ -1,6 +1,6 @@
 
 <file path=word/document.xml><?xml version="1.0" encoding="utf-8"?>
-<w:document xmlns:wpc="http://schemas.microsoft.com/office/word/2010/wordprocessingCanvas" xmlns:cx="http://schemas.microsoft.com/office/drawing/2014/chartex" xmlns:mc="http://schemas.openxmlformats.org/markup-compatibility/2006" xmlns:o="urn:schemas-microsoft-com:office:office" xmlns:r="http://schemas.openxmlformats.org/officeDocument/2006/relationships" xmlns:m="http://schemas.openxmlformats.org/officeDocument/2006/math" xmlns:v="urn:schemas-microsoft-com:vml" xmlns:wp14="http://schemas.microsoft.com/office/word/2010/wordprocessingDrawing" xmlns:wp="http://schemas.openxmlformats.org/drawingml/2006/wordprocessingDrawing" xmlns:w10="urn:schemas-microsoft-com:office:word" xmlns:w="http://schemas.openxmlformats.org/wordprocessingml/2006/main" xmlns:w14="http://schemas.microsoft.com/office/word/2010/wordml" xmlns:w15="http://schemas.microsoft.com/office/word/2012/wordml" xmlns:w16se="http://schemas.microsoft.com/office/word/2015/wordml/symex" xmlns:wpg="http://schemas.microsoft.com/office/word/2010/wordprocessingGroup" xmlns:wpi="http://schemas.microsoft.com/office/word/2010/wordprocessingInk" xmlns:wne="http://schemas.microsoft.com/office/word/2006/wordml" xmlns:wps="http://schemas.microsoft.com/office/word/2010/wordprocessingShape" mc:Ignorable="w14 w15 w16se wp14">
+<w:document xmlns:wpc="http://schemas.microsoft.com/office/word/2010/wordprocessingCanvas" xmlns:cx="http://schemas.microsoft.com/office/drawing/2014/chartex" xmlns:cx1="http://schemas.microsoft.com/office/drawing/2015/9/8/chartex" xmlns:cx2="http://schemas.microsoft.com/office/drawing/2015/10/21/chartex" xmlns:cx3="http://schemas.microsoft.com/office/drawing/2016/5/9/chartex" xmlns:cx4="http://schemas.microsoft.com/office/drawing/2016/5/10/chartex" xmlns:cx5="http://schemas.microsoft.com/office/drawing/2016/5/11/chartex" xmlns:cx6="http://schemas.microsoft.com/office/drawing/2016/5/12/chartex" xmlns:cx7="http://schemas.microsoft.com/office/drawing/2016/5/13/chartex" xmlns:cx8="http://schemas.microsoft.com/office/drawing/2016/5/14/chartex" xmlns:mc="http://schemas.openxmlformats.org/markup-compatibility/2006" xmlns:aink="http://schemas.microsoft.com/office/drawing/2016/ink" xmlns:am3d="http://schemas.microsoft.com/office/drawing/2017/model3d" xmlns:o="urn:schemas-microsoft-com:office:office" xmlns:r="http://schemas.openxmlformats.org/officeDocument/2006/relationships" xmlns:m="http://schemas.openxmlformats.org/officeDocument/2006/math" xmlns:v="urn:schemas-microsoft-com:vml" xmlns:wp14="http://schemas.microsoft.com/office/word/2010/wordprocessingDrawing" xmlns:wp="http://schemas.openxmlformats.org/drawingml/2006/wordprocessingDrawing" xmlns:w10="urn:schemas-microsoft-com:office:word" xmlns:w="http://schemas.openxmlformats.org/wordprocessingml/2006/main" xmlns:w14="http://schemas.microsoft.com/office/word/2010/wordml" xmlns:w15="http://schemas.microsoft.com/office/word/2012/wordml" xmlns:w16cex="http://schemas.microsoft.com/office/word/2018/wordml/cex" xmlns:w16cid="http://schemas.microsoft.com/office/word/2016/wordml/cid" xmlns:w16="http://schemas.microsoft.com/office/word/2018/wordml" xmlns:w16sdtdh="http://schemas.microsoft.com/office/word/2020/wordml/sdtdatahash" xmlns:w16se="http://schemas.microsoft.com/office/word/2015/wordml/symex" xmlns:wpg="http://schemas.microsoft.com/office/word/2010/wordprocessingGroup" xmlns:wpi="http://schemas.microsoft.com/office/word/2010/wordprocessingInk" xmlns:wne="http://schemas.microsoft.com/office/word/2006/wordml" xmlns:wps="http://schemas.microsoft.com/office/word/2010/wordprocessingShape" mc:Ignorable="w14 w15 w16se w16cid w16 w16cex w16sdtdh wp14">
   <w:body>
     <w:p>
       <w:pPr>
@@ -126,7 +126,60 @@
           <w:sz w:val="28"/>
           <w:szCs w:val="28"/>
         </w:rPr>
-        <w:t>Animations for the Enemies (Movement, Punching)</w:t>
+        <w:t>Animations for the Enemies (Movement, Punching</w:t>
+      </w:r>
+      <w:r>
+        <w:rPr>
+          <w:sz w:val="28"/>
+          <w:szCs w:val="28"/>
+        </w:rPr>
+        <w:t>)</w:t>
+      </w:r>
+    </w:p>
+    <w:p>
+      <w:pPr>
+        <w:pStyle w:val="ListParagraph"/>
+        <w:numPr>
+          <w:ilvl w:val="0"/>
+          <w:numId w:val="1"/>
+        </w:numPr>
+        <w:rPr>
+          <w:b/>
+          <w:sz w:val="28"/>
+          <w:szCs w:val="28"/>
+          <w:u w:val="single"/>
+        </w:rPr>
+      </w:pPr>
+      <w:r>
+        <w:rPr>
+          <w:bCs/>
+          <w:sz w:val="28"/>
+          <w:szCs w:val="28"/>
+        </w:rPr>
+        <w:t xml:space="preserve">Enemy movement </w:t>
+      </w:r>
+    </w:p>
+    <w:p>
+      <w:pPr>
+        <w:pStyle w:val="ListParagraph"/>
+        <w:numPr>
+          <w:ilvl w:val="0"/>
+          <w:numId w:val="1"/>
+        </w:numPr>
+        <w:rPr>
+          <w:b/>
+          <w:sz w:val="28"/>
+          <w:szCs w:val="28"/>
+          <w:u w:val="single"/>
+        </w:rPr>
+      </w:pPr>
+      <w:r>
+        <w:rPr>
+          <w:bCs/>
+          <w:sz w:val="28"/>
+          <w:szCs w:val="28"/>
+        </w:rPr>
+        <w:t>Enemy attacking</w:t>
       </w:r>
     </w:p>
     <w:p>
@@ -142,7 +195,7 @@
           <w:noProof/>
         </w:rPr>
         <w:drawing>
-          <wp:inline distT="0" distB="0" distL="0" distR="0" wp14:anchorId="033A7087" wp14:editId="288AE9AF">
+          <wp:inline distT="0" distB="0" distL="0" distR="0" wp14:anchorId="558F867C" wp14:editId="7E271DDB">
             <wp:extent cx="3438525" cy="1952625"/>
             <wp:effectExtent l="0" t="0" r="9525" b="9525"/>
             <wp:docPr id="28" name="Picture 28"/>
@@ -198,7 +251,7 @@
           <w:noProof/>
         </w:rPr>
         <w:drawing>
-          <wp:inline distT="0" distB="0" distL="0" distR="0" wp14:anchorId="2C477153" wp14:editId="4C32F685">
+          <wp:inline distT="0" distB="0" distL="0" distR="0" wp14:anchorId="3DB16075" wp14:editId="58CE32C2">
             <wp:extent cx="3019425" cy="3105150"/>
             <wp:effectExtent l="0" t="0" r="9525" b="0"/>
             <wp:docPr id="29" name="Picture 29"/>
@@ -296,34 +349,31 @@
           <w:u w:val="single"/>
         </w:rPr>
       </w:pPr>
-      <w:bookmarkStart w:id="0" w:name="_GoBack"/>
-      <w:bookmarkEnd w:id="0"/>
-    </w:p>
-    <w:p>
-      <w:pPr>
-        <w:rPr>
-          <w:sz w:val="28"/>
-          <w:szCs w:val="28"/>
-        </w:rPr>
-      </w:pPr>
-    </w:p>
-    <w:p>
-      <w:pPr>
-        <w:rPr>
-          <w:b/>
-          <w:sz w:val="28"/>
-          <w:szCs w:val="28"/>
-          <w:u w:val="single"/>
-        </w:rPr>
-      </w:pPr>
-      <w:r>
-        <w:rPr>
-          <w:b/>
-          <w:sz w:val="28"/>
-          <w:szCs w:val="28"/>
-          <w:u w:val="single"/>
-        </w:rPr>
-        <w:lastRenderedPageBreak/>
+    </w:p>
+    <w:p>
+      <w:pPr>
+        <w:rPr>
+          <w:sz w:val="28"/>
+          <w:szCs w:val="28"/>
+        </w:rPr>
+      </w:pPr>
+    </w:p>
+    <w:p>
+      <w:pPr>
+        <w:rPr>
+          <w:b/>
+          <w:sz w:val="28"/>
+          <w:szCs w:val="28"/>
+          <w:u w:val="single"/>
+        </w:rPr>
+      </w:pPr>
+      <w:r>
+        <w:rPr>
+          <w:b/>
+          <w:sz w:val="28"/>
+          <w:szCs w:val="28"/>
+          <w:u w:val="single"/>
+        </w:rPr>
         <w:t>Branches and Merges</w:t>
       </w:r>
     </w:p>
@@ -365,7 +415,7 @@
           <w:noProof/>
         </w:rPr>
         <w:drawing>
-          <wp:inline distT="0" distB="0" distL="0" distR="0" wp14:anchorId="08582516" wp14:editId="7D87BEA9">
+          <wp:inline distT="0" distB="0" distL="0" distR="0" wp14:anchorId="797E168A" wp14:editId="753392B5">
             <wp:extent cx="5943600" cy="1102360"/>
             <wp:effectExtent l="0" t="0" r="0" b="2540"/>
             <wp:docPr id="1" name="Picture 1"/>
@@ -439,7 +489,7 @@
           <w:noProof/>
         </w:rPr>
         <w:drawing>
-          <wp:inline distT="0" distB="0" distL="0" distR="0" wp14:anchorId="378796E5" wp14:editId="29E180A1">
+          <wp:inline distT="0" distB="0" distL="0" distR="0" wp14:anchorId="56901D38" wp14:editId="71BDC3BC">
             <wp:extent cx="5943600" cy="1136650"/>
             <wp:effectExtent l="0" t="0" r="0" b="6350"/>
             <wp:docPr id="25" name="Picture 25"/>
@@ -490,7 +540,7 @@
           <w:noProof/>
         </w:rPr>
         <w:drawing>
-          <wp:inline distT="0" distB="0" distL="0" distR="0" wp14:anchorId="03A22137" wp14:editId="2726ACA0">
+          <wp:inline distT="0" distB="0" distL="0" distR="0" wp14:anchorId="180AEDB3" wp14:editId="764D9CCD">
             <wp:extent cx="5943600" cy="2626360"/>
             <wp:effectExtent l="0" t="0" r="0" b="2540"/>
             <wp:docPr id="26" name="Picture 26"/>
@@ -542,7 +592,7 @@
         </w:rPr>
         <w:lastRenderedPageBreak/>
         <w:drawing>
-          <wp:inline distT="0" distB="0" distL="0" distR="0" wp14:anchorId="00A1E562" wp14:editId="514C0F69">
+          <wp:inline distT="0" distB="0" distL="0" distR="0" wp14:anchorId="1A856E32" wp14:editId="0BE12240">
             <wp:extent cx="5943600" cy="2623185"/>
             <wp:effectExtent l="0" t="0" r="0" b="5715"/>
             <wp:docPr id="27" name="Picture 27"/>
@@ -874,7 +924,7 @@
           <w:noProof/>
         </w:rPr>
         <w:drawing>
-          <wp:inline distT="0" distB="0" distL="0" distR="0" wp14:anchorId="0A623E33" wp14:editId="48461FCE">
+          <wp:inline distT="0" distB="0" distL="0" distR="0" wp14:anchorId="56EB998F" wp14:editId="276EF883">
             <wp:extent cx="5381625" cy="2505075"/>
             <wp:effectExtent l="0" t="0" r="9525" b="9525"/>
             <wp:docPr id="17" name="Picture 17"/>
@@ -1074,7 +1124,7 @@
         </w:rPr>
         <w:lastRenderedPageBreak/>
         <w:drawing>
-          <wp:inline distT="0" distB="0" distL="0" distR="0" wp14:anchorId="29FCF5E0" wp14:editId="33D2A00C">
+          <wp:inline distT="0" distB="0" distL="0" distR="0" wp14:anchorId="67409334" wp14:editId="335C1506">
             <wp:extent cx="4467225" cy="8229600"/>
             <wp:effectExtent l="0" t="0" r="9525" b="0"/>
             <wp:docPr id="20" name="Picture 20"/>
@@ -1147,7 +1197,7 @@
           <w:noProof/>
         </w:rPr>
         <w:drawing>
-          <wp:anchor distT="0" distB="0" distL="114300" distR="114300" simplePos="0" relativeHeight="251658240" behindDoc="0" locked="0" layoutInCell="1" allowOverlap="1" wp14:anchorId="2D62CE82" wp14:editId="42991ACE">
+          <wp:anchor distT="0" distB="0" distL="114300" distR="114300" simplePos="0" relativeHeight="251658240" behindDoc="0" locked="0" layoutInCell="1" allowOverlap="1" wp14:anchorId="6E9F4691" wp14:editId="6F631C23">
             <wp:simplePos x="0" y="0"/>
             <wp:positionH relativeFrom="margin">
               <wp:posOffset>-409575</wp:posOffset>
@@ -1245,7 +1295,7 @@
           <w:noProof/>
         </w:rPr>
         <w:drawing>
-          <wp:anchor distT="0" distB="0" distL="114300" distR="114300" simplePos="0" relativeHeight="251659264" behindDoc="0" locked="0" layoutInCell="1" allowOverlap="1" wp14:anchorId="0B31CFF3" wp14:editId="11034957">
+          <wp:anchor distT="0" distB="0" distL="114300" distR="114300" simplePos="0" relativeHeight="251659264" behindDoc="0" locked="0" layoutInCell="1" allowOverlap="1" wp14:anchorId="483B6778" wp14:editId="29FD5112">
             <wp:simplePos x="0" y="0"/>
             <wp:positionH relativeFrom="margin">
               <wp:align>center</wp:align>
@@ -1314,7 +1364,7 @@
           <w:noProof/>
         </w:rPr>
         <w:drawing>
-          <wp:anchor distT="0" distB="0" distL="114300" distR="114300" simplePos="0" relativeHeight="251660288" behindDoc="0" locked="0" layoutInCell="1" allowOverlap="1" wp14:anchorId="2DD8D7B5" wp14:editId="72D8115E">
+          <wp:anchor distT="0" distB="0" distL="114300" distR="114300" simplePos="0" relativeHeight="251660288" behindDoc="0" locked="0" layoutInCell="1" allowOverlap="1" wp14:anchorId="761BD748" wp14:editId="251EEAC1">
             <wp:simplePos x="0" y="0"/>
             <wp:positionH relativeFrom="margin">
               <wp:posOffset>-523875</wp:posOffset>
@@ -1462,7 +1512,7 @@
           <w:noProof/>
         </w:rPr>
         <w:drawing>
-          <wp:anchor distT="0" distB="0" distL="114300" distR="114300" simplePos="0" relativeHeight="251662336" behindDoc="0" locked="0" layoutInCell="1" allowOverlap="1" wp14:anchorId="06395ECB" wp14:editId="61F63EC7">
+          <wp:anchor distT="0" distB="0" distL="114300" distR="114300" simplePos="0" relativeHeight="251662336" behindDoc="0" locked="0" layoutInCell="1" allowOverlap="1" wp14:anchorId="2E20C2DC" wp14:editId="39E0361B">
             <wp:simplePos x="0" y="0"/>
             <wp:positionH relativeFrom="margin">
               <wp:posOffset>-429260</wp:posOffset>
@@ -1522,7 +1572,7 @@
           <w:noProof/>
         </w:rPr>
         <w:drawing>
-          <wp:anchor distT="0" distB="0" distL="114300" distR="114300" simplePos="0" relativeHeight="251661312" behindDoc="0" locked="0" layoutInCell="1" allowOverlap="1" wp14:anchorId="2F94E0B2" wp14:editId="7D7CCD8C">
+          <wp:anchor distT="0" distB="0" distL="114300" distR="114300" simplePos="0" relativeHeight="251661312" behindDoc="0" locked="0" layoutInCell="1" allowOverlap="1" wp14:anchorId="69888EE2" wp14:editId="36DE7594">
             <wp:simplePos x="0" y="0"/>
             <wp:positionH relativeFrom="margin">
               <wp:posOffset>-400050</wp:posOffset>
@@ -1582,23 +1632,7 @@
           <w:sz w:val="28"/>
           <w:szCs w:val="28"/>
         </w:rPr>
-        <w:t xml:space="preserve">Yap </w:t>
-      </w:r>
-      <w:proofErr w:type="spellStart"/>
-      <w:r>
-        <w:rPr>
-          <w:sz w:val="28"/>
-          <w:szCs w:val="28"/>
-        </w:rPr>
-        <w:t>Kee</w:t>
-      </w:r>
-      <w:proofErr w:type="spellEnd"/>
-      <w:r>
-        <w:rPr>
-          <w:sz w:val="28"/>
-          <w:szCs w:val="28"/>
-        </w:rPr>
-        <w:t xml:space="preserve"> Pin Julius</w:t>
+        <w:t>Yap Kee Pin Julius</w:t>
       </w:r>
     </w:p>
     <w:p>
@@ -1613,7 +1647,7 @@
           <w:noProof/>
         </w:rPr>
         <w:drawing>
-          <wp:anchor distT="0" distB="0" distL="114300" distR="114300" simplePos="0" relativeHeight="251664384" behindDoc="0" locked="0" layoutInCell="1" allowOverlap="1" wp14:anchorId="6C668F64" wp14:editId="3597D010">
+          <wp:anchor distT="0" distB="0" distL="114300" distR="114300" simplePos="0" relativeHeight="251664384" behindDoc="0" locked="0" layoutInCell="1" allowOverlap="1" wp14:anchorId="0F5183D0" wp14:editId="453A7C42">
             <wp:simplePos x="0" y="0"/>
             <wp:positionH relativeFrom="margin">
               <wp:posOffset>-409575</wp:posOffset>
@@ -1688,7 +1722,7 @@
 </file>
 
 <file path=word/numbering.xml><?xml version="1.0" encoding="utf-8"?>
-<w:numbering xmlns:wpc="http://schemas.microsoft.com/office/word/2010/wordprocessingCanvas" xmlns:cx="http://schemas.microsoft.com/office/drawing/2014/chartex" xmlns:mc="http://schemas.openxmlformats.org/markup-compatibility/2006" xmlns:o="urn:schemas-microsoft-com:office:office" xmlns:r="http://schemas.openxmlformats.org/officeDocument/2006/relationships" xmlns:m="http://schemas.openxmlformats.org/officeDocument/2006/math" xmlns:v="urn:schemas-microsoft-com:vml" xmlns:wp14="http://schemas.microsoft.com/office/word/2010/wordprocessingDrawing" xmlns:wp="http://schemas.openxmlformats.org/drawingml/2006/wordprocessingDrawing" xmlns:w10="urn:schemas-microsoft-com:office:word" xmlns:w="http://schemas.openxmlformats.org/wordprocessingml/2006/main" xmlns:w14="http://schemas.microsoft.com/office/word/2010/wordml" xmlns:w15="http://schemas.microsoft.com/office/word/2012/wordml" xmlns:w16se="http://schemas.microsoft.com/office/word/2015/wordml/symex" xmlns:wpg="http://schemas.microsoft.com/office/word/2010/wordprocessingGroup" xmlns:wpi="http://schemas.microsoft.com/office/word/2010/wordprocessingInk" xmlns:wne="http://schemas.microsoft.com/office/word/2006/wordml" xmlns:wps="http://schemas.microsoft.com/office/word/2010/wordprocessingShape" mc:Ignorable="w14 w15 w16se wp14">
+<w:numbering xmlns:wpc="http://schemas.microsoft.com/office/word/2010/wordprocessingCanvas" xmlns:cx="http://schemas.microsoft.com/office/drawing/2014/chartex" xmlns:cx1="http://schemas.microsoft.com/office/drawing/2015/9/8/chartex" xmlns:cx2="http://schemas.microsoft.com/office/drawing/2015/10/21/chartex" xmlns:cx3="http://schemas.microsoft.com/office/drawing/2016/5/9/chartex" xmlns:cx4="http://schemas.microsoft.com/office/drawing/2016/5/10/chartex" xmlns:cx5="http://schemas.microsoft.com/office/drawing/2016/5/11/chartex" xmlns:cx6="http://schemas.microsoft.com/office/drawing/2016/5/12/chartex" xmlns:cx7="http://schemas.microsoft.com/office/drawing/2016/5/13/chartex" xmlns:cx8="http://schemas.microsoft.com/office/drawing/2016/5/14/chartex" xmlns:mc="http://schemas.openxmlformats.org/markup-compatibility/2006" xmlns:aink="http://schemas.microsoft.com/office/drawing/2016/ink" xmlns:am3d="http://schemas.microsoft.com/office/drawing/2017/model3d" xmlns:o="urn:schemas-microsoft-com:office:office" xmlns:r="http://schemas.openxmlformats.org/officeDocument/2006/relationships" xmlns:m="http://schemas.openxmlformats.org/officeDocument/2006/math" xmlns:v="urn:schemas-microsoft-com:vml" xmlns:wp14="http://schemas.microsoft.com/office/word/2010/wordprocessingDrawing" xmlns:wp="http://schemas.openxmlformats.org/drawingml/2006/wordprocessingDrawing" xmlns:w10="urn:schemas-microsoft-com:office:word" xmlns:w="http://schemas.openxmlformats.org/wordprocessingml/2006/main" xmlns:w14="http://schemas.microsoft.com/office/word/2010/wordml" xmlns:w15="http://schemas.microsoft.com/office/word/2012/wordml" xmlns:w16cex="http://schemas.microsoft.com/office/word/2018/wordml/cex" xmlns:w16cid="http://schemas.microsoft.com/office/word/2016/wordml/cid" xmlns:w16="http://schemas.microsoft.com/office/word/2018/wordml" xmlns:w16sdtdh="http://schemas.microsoft.com/office/word/2020/wordml/sdtdatahash" xmlns:w16se="http://schemas.microsoft.com/office/word/2015/wordml/symex" xmlns:wpg="http://schemas.microsoft.com/office/word/2010/wordprocessingGroup" xmlns:wpi="http://schemas.microsoft.com/office/word/2010/wordprocessingInk" xmlns:wne="http://schemas.microsoft.com/office/word/2006/wordml" xmlns:wps="http://schemas.microsoft.com/office/word/2010/wordprocessingShape" mc:Ignorable="w14 w15 w16se w16cid w16 w16cex w16sdtdh wp14">
   <w:abstractNum w:abstractNumId="0" w15:restartNumberingAfterBreak="0">
     <w:nsid w:val="751A3F49"/>
     <w:multiLevelType w:val="hybridMultilevel"/>
@@ -1809,7 +1843,7 @@
 </file>
 
 <file path=word/styles.xml><?xml version="1.0" encoding="utf-8"?>
-<w:styles xmlns:mc="http://schemas.openxmlformats.org/markup-compatibility/2006" xmlns:r="http://schemas.openxmlformats.org/officeDocument/2006/relationships" xmlns:w="http://schemas.openxmlformats.org/wordprocessingml/2006/main" xmlns:w14="http://schemas.microsoft.com/office/word/2010/wordml" xmlns:w15="http://schemas.microsoft.com/office/word/2012/wordml" xmlns:w16se="http://schemas.microsoft.com/office/word/2015/wordml/symex" mc:Ignorable="w14 w15 w16se">
+<w:styles xmlns:mc="http://schemas.openxmlformats.org/markup-compatibility/2006" xmlns:r="http://schemas.openxmlformats.org/officeDocument/2006/relationships" xmlns:w="http://schemas.openxmlformats.org/wordprocessingml/2006/main" xmlns:w14="http://schemas.microsoft.com/office/word/2010/wordml" xmlns:w15="http://schemas.microsoft.com/office/word/2012/wordml" xmlns:w16cex="http://schemas.microsoft.com/office/word/2018/wordml/cex" xmlns:w16cid="http://schemas.microsoft.com/office/word/2016/wordml/cid" xmlns:w16="http://schemas.microsoft.com/office/word/2018/wordml" xmlns:w16sdtdh="http://schemas.microsoft.com/office/word/2020/wordml/sdtdatahash" xmlns:w16se="http://schemas.microsoft.com/office/word/2015/wordml/symex" mc:Ignorable="w14 w15 w16se w16cid w16 w16cex w16sdtdh">
   <w:docDefaults>
     <w:rPrDefault>
       <w:rPr>
@@ -1825,7 +1859,7 @@
       </w:pPr>
     </w:pPrDefault>
   </w:docDefaults>
-  <w:latentStyles w:defLockedState="0" w:defUIPriority="99" w:defSemiHidden="0" w:defUnhideWhenUsed="0" w:defQFormat="0" w:count="371">
+  <w:latentStyles w:defLockedState="0" w:defUIPriority="99" w:defSemiHidden="0" w:defUnhideWhenUsed="0" w:defQFormat="0" w:count="376">
     <w:lsdException w:name="Normal" w:uiPriority="0" w:qFormat="1"/>
     <w:lsdException w:name="heading 1" w:uiPriority="9" w:qFormat="1"/>
     <w:lsdException w:name="heading 2" w:semiHidden="1" w:uiPriority="9" w:unhideWhenUsed="1" w:qFormat="1"/>
@@ -1931,7 +1965,6 @@
     <w:lsdException w:name="HTML Sample" w:semiHidden="1" w:unhideWhenUsed="1"/>
     <w:lsdException w:name="HTML Typewriter" w:semiHidden="1" w:unhideWhenUsed="1"/>
     <w:lsdException w:name="HTML Variable" w:semiHidden="1" w:unhideWhenUsed="1"/>
-    <w:lsdException w:name="Normal Table" w:semiHidden="1" w:unhideWhenUsed="1"/>
     <w:lsdException w:name="annotation subject" w:semiHidden="1" w:unhideWhenUsed="1"/>
     <w:lsdException w:name="No List" w:semiHidden="1" w:unhideWhenUsed="1"/>
     <w:lsdException w:name="Outline List 1" w:semiHidden="1" w:unhideWhenUsed="1"/>
@@ -1974,11 +2007,8 @@
     <w:lsdException w:name="Table Contemporary" w:semiHidden="1" w:unhideWhenUsed="1"/>
     <w:lsdException w:name="Table Elegant" w:semiHidden="1" w:unhideWhenUsed="1"/>
     <w:lsdException w:name="Table Professional" w:semiHidden="1" w:unhideWhenUsed="1"/>
-    <w:lsdException w:name="Table Subtle 1" w:semiHidden="1" w:unhideWhenUsed="1"/>
     <w:lsdException w:name="Table Subtle 2" w:semiHidden="1" w:unhideWhenUsed="1"/>
     <w:lsdException w:name="Table Web 1" w:semiHidden="1" w:unhideWhenUsed="1"/>
-    <w:lsdException w:name="Table Web 2" w:semiHidden="1" w:unhideWhenUsed="1"/>
-    <w:lsdException w:name="Table Web 3" w:semiHidden="1" w:unhideWhenUsed="1"/>
     <w:lsdException w:name="Balloon Text" w:semiHidden="1" w:unhideWhenUsed="1"/>
     <w:lsdException w:name="Table Grid" w:uiPriority="39"/>
     <w:lsdException w:name="Table Theme" w:semiHidden="1" w:unhideWhenUsed="1"/>
@@ -2197,6 +2227,11 @@
     <w:lsdException w:name="List Table 5 Dark Accent 6" w:uiPriority="50"/>
     <w:lsdException w:name="List Table 6 Colorful Accent 6" w:uiPriority="51"/>
     <w:lsdException w:name="List Table 7 Colorful Accent 6" w:uiPriority="52"/>
+    <w:lsdException w:name="Mention" w:semiHidden="1" w:unhideWhenUsed="1"/>
+    <w:lsdException w:name="Smart Hyperlink" w:semiHidden="1" w:unhideWhenUsed="1"/>
+    <w:lsdException w:name="Hashtag" w:semiHidden="1" w:unhideWhenUsed="1"/>
+    <w:lsdException w:name="Unresolved Mention" w:semiHidden="1" w:unhideWhenUsed="1"/>
+    <w:lsdException w:name="Smart Link" w:semiHidden="1" w:unhideWhenUsed="1"/>
   </w:latentStyles>
   <w:style w:type="paragraph" w:default="1" w:styleId="Normal">
     <w:name w:val="Normal"/>

</xml_diff>